<commit_message>
Se completa el documento de investigación
</commit_message>
<xml_diff>
--- a/Investigación Estruct 2 Proy.docx
+++ b/Investigación Estruct 2 Proy.docx
@@ -63,23 +63,49 @@
           <w:szCs w:val="22"/>
         </w:rPr>
       </w:pPr>
-      <w:proofErr w:type="spellStart"/>
       <w:r>
         <w:rPr>
           <w:rFonts w:ascii="Arial" w:eastAsia="Arial" w:hAnsi="Arial" w:cs="Arial"/>
           <w:sz w:val="22"/>
           <w:szCs w:val="22"/>
         </w:rPr>
-        <w:t>Christhian</w:t>
-      </w:r>
-      <w:proofErr w:type="spellEnd"/>
-      <w:r>
+        <w:t>Christhian Montes Aguilar</w:t>
+      </w:r>
+    </w:p>
+    <w:p>
+      <w:pPr>
+        <w:jc w:val="center"/>
+        <w:rPr>
+          <w:rFonts w:ascii="Arial" w:eastAsia="Arial" w:hAnsi="Arial" w:cs="Arial"/>
+          <w:sz w:val="20"/>
+          <w:szCs w:val="20"/>
+        </w:rPr>
+      </w:pPr>
+      <w:r>
+        <w:rPr>
+          <w:rFonts w:ascii="Arial" w:eastAsia="Arial" w:hAnsi="Arial" w:cs="Arial"/>
+          <w:sz w:val="20"/>
+          <w:szCs w:val="20"/>
+        </w:rPr>
+        <w:t>cmontesa@ucenfotec.ac.cr</w:t>
+      </w:r>
+    </w:p>
+    <w:p>
+      <w:pPr>
+        <w:jc w:val="center"/>
         <w:rPr>
           <w:rFonts w:ascii="Arial" w:eastAsia="Arial" w:hAnsi="Arial" w:cs="Arial"/>
           <w:sz w:val="22"/>
           <w:szCs w:val="22"/>
         </w:rPr>
-        <w:t xml:space="preserve"> Montes Aguilar</w:t>
+      </w:pPr>
+      <w:r>
+        <w:rPr>
+          <w:rFonts w:ascii="Arial" w:eastAsia="Arial" w:hAnsi="Arial" w:cs="Arial"/>
+          <w:sz w:val="22"/>
+          <w:szCs w:val="22"/>
+        </w:rPr>
+        <w:t>Josué Quirós Valverde</w:t>
       </w:r>
     </w:p>
     <w:p>
@@ -97,7 +123,7 @@
           <w:sz w:val="20"/>
           <w:szCs w:val="20"/>
         </w:rPr>
-        <w:t>cmontesa@ucenfotec.ac.cr</w:t>
+        <w:t>jquirosv@ucenfotec.ac.cr</w:t>
       </w:r>
     </w:p>
     <w:p>
@@ -115,53 +141,7 @@
           <w:sz w:val="22"/>
           <w:szCs w:val="22"/>
         </w:rPr>
-        <w:t>Josué Quirós Valverde</w:t>
-      </w:r>
-    </w:p>
-    <w:p>
-      <w:pPr>
-        <w:jc w:val="center"/>
-        <w:rPr>
-          <w:rFonts w:ascii="Arial" w:eastAsia="Arial" w:hAnsi="Arial" w:cs="Arial"/>
-          <w:sz w:val="20"/>
-          <w:szCs w:val="20"/>
-        </w:rPr>
-      </w:pPr>
-      <w:r>
-        <w:rPr>
-          <w:rFonts w:ascii="Arial" w:eastAsia="Arial" w:hAnsi="Arial" w:cs="Arial"/>
-          <w:sz w:val="20"/>
-          <w:szCs w:val="20"/>
-        </w:rPr>
-        <w:t>jquirosv@ucenfotec.ac.cr</w:t>
-      </w:r>
-    </w:p>
-    <w:p>
-      <w:pPr>
-        <w:jc w:val="center"/>
-        <w:rPr>
-          <w:rFonts w:ascii="Arial" w:eastAsia="Arial" w:hAnsi="Arial" w:cs="Arial"/>
-          <w:sz w:val="22"/>
-          <w:szCs w:val="22"/>
-        </w:rPr>
-      </w:pPr>
-      <w:proofErr w:type="spellStart"/>
-      <w:r>
-        <w:rPr>
-          <w:rFonts w:ascii="Arial" w:eastAsia="Arial" w:hAnsi="Arial" w:cs="Arial"/>
-          <w:sz w:val="22"/>
-          <w:szCs w:val="22"/>
-        </w:rPr>
-        <w:t>Denilson</w:t>
-      </w:r>
-      <w:proofErr w:type="spellEnd"/>
-      <w:r>
-        <w:rPr>
-          <w:rFonts w:ascii="Arial" w:eastAsia="Arial" w:hAnsi="Arial" w:cs="Arial"/>
-          <w:sz w:val="22"/>
-          <w:szCs w:val="22"/>
-        </w:rPr>
-        <w:t xml:space="preserve"> Vargas Ruíz</w:t>
+        <w:t>Denilson Vargas Ruíz</w:t>
       </w:r>
     </w:p>
     <w:p>
@@ -298,119 +278,59 @@
           <w:i/>
           <w:iCs/>
           <w:sz w:val="18"/>
-        </w:rPr>
-        <w:t xml:space="preserve">El resumen deberá estar escrito en Arial, </w:t>
-      </w:r>
-      <w:smartTag w:uri="urn:schemas-microsoft-com:office:smarttags" w:element="metricconverter">
-        <w:smartTagPr>
-          <w:attr w:name="ProductID" w:val="9 pts"/>
-        </w:smartTagPr>
-        <w:r>
-          <w:rPr>
-            <w:rFonts w:ascii="Arial" w:hAnsi="Arial" w:cs="Arial"/>
-            <w:i/>
-            <w:iCs/>
-            <w:sz w:val="18"/>
-          </w:rPr>
-          <w:t xml:space="preserve">9 </w:t>
-        </w:r>
-        <w:proofErr w:type="spellStart"/>
-        <w:r>
-          <w:rPr>
-            <w:rFonts w:ascii="Arial" w:hAnsi="Arial" w:cs="Arial"/>
-            <w:i/>
-            <w:iCs/>
-            <w:sz w:val="18"/>
-          </w:rPr>
-          <w:t>Pts</w:t>
-        </w:r>
-      </w:smartTag>
-      <w:proofErr w:type="spellEnd"/>
+          <w:szCs w:val="18"/>
+        </w:rPr>
+        <w:t>En el siguiente documento se realiza una investigación basándose en l</w:t>
+      </w:r>
       <w:r>
         <w:rPr>
           <w:rFonts w:ascii="Arial" w:hAnsi="Arial" w:cs="Arial"/>
           <w:i/>
           <w:iCs/>
           <w:sz w:val="18"/>
-        </w:rPr>
-        <w:t xml:space="preserve">, cursiva y justificado en la columna del lado izquierdo como se muestra en este documento. Se debe de utilizar la palabra RESUMEN, como título en mayúsculas, Arial, </w:t>
-      </w:r>
-      <w:smartTag w:uri="urn:schemas-microsoft-com:office:smarttags" w:element="metricconverter">
-        <w:smartTagPr>
-          <w:attr w:name="ProductID" w:val="9 pts"/>
-        </w:smartTagPr>
-        <w:r>
-          <w:rPr>
-            <w:rFonts w:ascii="Arial" w:hAnsi="Arial" w:cs="Arial"/>
-            <w:i/>
-            <w:iCs/>
-            <w:sz w:val="18"/>
-          </w:rPr>
-          <w:t xml:space="preserve">9 </w:t>
-        </w:r>
-        <w:proofErr w:type="spellStart"/>
-        <w:r>
-          <w:rPr>
-            <w:rFonts w:ascii="Arial" w:hAnsi="Arial" w:cs="Arial"/>
-            <w:i/>
-            <w:iCs/>
-            <w:sz w:val="18"/>
-          </w:rPr>
-          <w:t>Pts</w:t>
-        </w:r>
-      </w:smartTag>
-      <w:proofErr w:type="spellEnd"/>
+          <w:szCs w:val="18"/>
+        </w:rPr>
+        <w:t>o</w:t>
+      </w:r>
       <w:r>
         <w:rPr>
           <w:rFonts w:ascii="Arial" w:hAnsi="Arial" w:cs="Arial"/>
           <w:i/>
           <w:iCs/>
           <w:sz w:val="18"/>
-        </w:rPr>
-        <w:t xml:space="preserve">, cursiva, negritas y espacio simple. La forma solicitada para los documentos </w:t>
-      </w:r>
-      <w:proofErr w:type="spellStart"/>
+          <w:szCs w:val="18"/>
+        </w:rPr>
+        <w:t xml:space="preserve">s posibles elementos que pudieron ser implementados en la parte </w:t>
+      </w:r>
       <w:r>
         <w:rPr>
           <w:rFonts w:ascii="Arial" w:hAnsi="Arial" w:cs="Arial"/>
           <w:i/>
           <w:iCs/>
           <w:sz w:val="18"/>
-        </w:rPr>
-        <w:t>esta</w:t>
-      </w:r>
-      <w:proofErr w:type="spellEnd"/>
+          <w:szCs w:val="18"/>
+        </w:rPr>
+        <w:t>aplicativa</w:t>
+      </w:r>
       <w:r>
         <w:rPr>
           <w:rFonts w:ascii="Arial" w:hAnsi="Arial" w:cs="Arial"/>
           <w:i/>
           <w:iCs/>
           <w:sz w:val="18"/>
-        </w:rPr>
-        <w:t xml:space="preserve"> basada en parte en los formatos utilizados para los documentos de </w:t>
-      </w:r>
-      <w:smartTag w:uri="urn:schemas-microsoft-com:office:smarttags" w:element="PersonName">
-        <w:smartTagPr>
-          <w:attr w:name="ProductID" w:val="la IEEE. El"/>
-        </w:smartTagPr>
-        <w:r>
-          <w:rPr>
-            <w:rFonts w:ascii="Arial" w:hAnsi="Arial" w:cs="Arial"/>
-            <w:i/>
-            <w:iCs/>
-            <w:sz w:val="18"/>
-          </w:rPr>
-          <w:t>la IEEE. El</w:t>
-        </w:r>
-      </w:smartTag>
+          <w:szCs w:val="18"/>
+        </w:rPr>
+        <w:t xml:space="preserve"> del proyecto</w:t>
+      </w:r>
       <w:r>
         <w:rPr>
           <w:rFonts w:ascii="Arial" w:hAnsi="Arial" w:cs="Arial"/>
           <w:i/>
           <w:iCs/>
           <w:sz w:val="18"/>
-        </w:rPr>
-        <w:t xml:space="preserve"> resumen no debe de exceder de 150 palabras y debe establecer lo que fue hecho, como fue hecho, los resultados principales y su significado. </w:t>
+          <w:szCs w:val="18"/>
+        </w:rPr>
+        <w:t>.</w:t>
       </w:r>
       <w:r>
         <w:rPr>
@@ -418,8 +338,9 @@
           <w:i/>
           <w:iCs/>
           <w:sz w:val="18"/>
-        </w:rPr>
-        <w:t>No cite referencias en el resumen, ni borre el espacio sobre el resumen.</w:t>
+          <w:szCs w:val="18"/>
+        </w:rPr>
+        <w:t xml:space="preserve"> Se expone las diferentes aplicaciones que se le pueden dar a los Sistemas de Información Geográfica y en que contextos pueden ser utilizados. Además, se habla de la función de rastreo GPS y de </w:t>
       </w:r>
       <w:r>
         <w:rPr>
@@ -427,8 +348,9 @@
           <w:i/>
           <w:iCs/>
           <w:sz w:val="18"/>
-        </w:rPr>
-        <w:t xml:space="preserve"> </w:t>
+          <w:szCs w:val="18"/>
+        </w:rPr>
+        <w:t>cómo</w:t>
       </w:r>
       <w:r>
         <w:rPr>
@@ -436,22 +358,45 @@
           <w:i/>
           <w:iCs/>
           <w:sz w:val="18"/>
-        </w:rPr>
-        <w:t>Dejar dos espacios en blanco después del RESUMEN, para iniciar con el texto del artículo.</w:t>
-      </w:r>
-    </w:p>
-    <w:p>
-      <w:pPr>
-        <w:tabs>
-          <w:tab w:val="left" w:pos="425"/>
-        </w:tabs>
-        <w:spacing w:line="276" w:lineRule="auto"/>
-        <w:jc w:val="both"/>
+          <w:szCs w:val="18"/>
+        </w:rPr>
+        <w:t xml:space="preserve"> </w:t>
+      </w:r>
+      <w:bookmarkStart w:id="0" w:name="_GoBack"/>
+      <w:bookmarkEnd w:id="0"/>
+      <w:r>
         <w:rPr>
           <w:rFonts w:ascii="Arial" w:hAnsi="Arial" w:cs="Arial"/>
           <w:i/>
           <w:iCs/>
           <w:sz w:val="18"/>
+          <w:szCs w:val="18"/>
+        </w:rPr>
+        <w:t>opera a nivel satelital y de los diferentes usos. También se hace mención</w:t>
+      </w:r>
+      <w:r>
+        <w:rPr>
+          <w:rFonts w:ascii="Arial" w:hAnsi="Arial" w:cs="Arial"/>
+          <w:i/>
+          <w:iCs/>
+          <w:sz w:val="18"/>
+          <w:szCs w:val="18"/>
+        </w:rPr>
+        <w:t xml:space="preserve"> las diferentes tecnologías en las que se pudo haber desarrollado el proyecto para mayor provecho del usuario.</w:t>
+      </w:r>
+    </w:p>
+    <w:p>
+      <w:pPr>
+        <w:tabs>
+          <w:tab w:val="left" w:pos="425"/>
+        </w:tabs>
+        <w:spacing w:line="276" w:lineRule="auto"/>
+        <w:jc w:val="both"/>
+        <w:rPr>
+          <w:rFonts w:ascii="Arial" w:hAnsi="Arial" w:cs="Arial"/>
+          <w:i/>
+          <w:iCs/>
+          <w:sz w:val="18"/>
         </w:rPr>
       </w:pPr>
     </w:p>
@@ -490,7 +435,7 @@
           <w:sz w:val="18"/>
           <w:szCs w:val="18"/>
         </w:rPr>
-        <w:t xml:space="preserve">: Se sugiere no más de cuatro palabras o frases cortas en orden alfabético, separadas por comas, que representen su </w:t>
+        <w:t xml:space="preserve">: </w:t>
       </w:r>
       <w:r>
         <w:rPr>
@@ -498,15 +443,7 @@
           <w:sz w:val="18"/>
           <w:szCs w:val="18"/>
         </w:rPr>
-        <w:t>reporte</w:t>
-      </w:r>
-      <w:r>
-        <w:rPr>
-          <w:rFonts w:ascii="Arial" w:hAnsi="Arial" w:cs="Arial"/>
-          <w:sz w:val="18"/>
-          <w:szCs w:val="18"/>
-        </w:rPr>
-        <w:t>.</w:t>
+        <w:t>Grafos, Estructuras de datos, Sistemas de información geográfica, ráster, vectorial, GPS, navegación, aplicación móvil.</w:t>
       </w:r>
     </w:p>
     <w:p>
@@ -564,21 +501,7 @@
           <w:rFonts w:ascii="Arial" w:hAnsi="Arial" w:cs="Arial"/>
           <w:sz w:val="18"/>
         </w:rPr>
-        <w:t xml:space="preserve">Basándose en la teoría de grafos aplicada en un entorno geográfico, como en el que se inclina nuestro proyecto, se pueden implementar otras metodologías y aplicaciones, las cuales pueden influir no solo en las ubicaciones que nos pueden llevar de un punto a otro, </w:t>
-      </w:r>
-      <w:r>
-        <w:rPr>
-          <w:rFonts w:ascii="Arial" w:hAnsi="Arial" w:cs="Arial"/>
-          <w:sz w:val="18"/>
-        </w:rPr>
-        <w:t>sino</w:t>
-      </w:r>
-      <w:r>
-        <w:rPr>
-          <w:rFonts w:ascii="Arial" w:hAnsi="Arial" w:cs="Arial"/>
-          <w:sz w:val="18"/>
-        </w:rPr>
-        <w:t xml:space="preserve"> que además nos pueden definir un panorama referente a la distribución geográfica, humana y de fenómenos naturales, de las cuales se puede obtener información para la prevención de desastres, la salud poblacional, planificación de obras civiles y agrícolas, protección del medio ambiente, entre otros.</w:t>
+        <w:t>Basándose en la teoría de grafos aplicada en un entorno geográfico, como en el que se inclina nuestro proyecto, se pueden implementar otras metodologías y aplicaciones, las cuales pueden influir no solo en las ubicaciones que nos pueden llevar de un punto a otro, sino que además nos pueden definir un panorama referente a la distribución geográfica, humana y de fenómenos naturales, de las cuales se puede obtener información para la prevención de desastres, la salud poblacional, planificación de obras civiles y agrícolas, protección del medio ambiente, entre otros.</w:t>
       </w:r>
     </w:p>
     <w:p>
@@ -607,14 +530,7 @@
           <w:rFonts w:ascii="Arial" w:hAnsi="Arial" w:cs="Arial"/>
           <w:sz w:val="18"/>
         </w:rPr>
-        <w:t xml:space="preserve">La falta de homogeneidad en la distribución de asentamientos y el desarrollo de la vida cotidiana, hacen que sea importante tomar en cuenta temas como la distribución geográfica, haciendo énfasis en la ubicación y la forma en la que nos movilizamos a diferentes puntos, por lo que es esencial desarrollar medios que </w:t>
-      </w:r>
-      <w:r>
-        <w:rPr>
-          <w:rFonts w:ascii="Arial" w:hAnsi="Arial" w:cs="Arial"/>
-          <w:sz w:val="18"/>
-        </w:rPr>
-        <w:t>faciliten esa cotidianidad en la vivimos y promueva el desarrollo de la población.</w:t>
+        <w:t>La falta de homogeneidad en la distribución de asentamientos y el desarrollo de la vida cotidiana, hacen que sea importante tomar en cuenta temas como la distribución geográfica, haciendo énfasis en la ubicación y la forma en la que nos movilizamos a diferentes puntos, por lo que es esencial desarrollar medios que faciliten esa cotidianidad en la vivimos y promueva el desarrollo de la población.</w:t>
       </w:r>
     </w:p>
     <w:p>
@@ -673,8 +589,6 @@
       <w:pPr>
         <w:spacing w:line="276" w:lineRule="auto"/>
       </w:pPr>
-      <w:bookmarkStart w:id="0" w:name="_GoBack"/>
-      <w:bookmarkEnd w:id="0"/>
     </w:p>
     <w:p>
       <w:pPr>
@@ -752,7 +666,7 @@
           <w:rFonts w:ascii="Arial" w:hAnsi="Arial" w:cs="Arial"/>
           <w:sz w:val="18"/>
         </w:rPr>
-        <w:t xml:space="preserve">La distribución espacial viene a jugar un papel importante en el transporte público, ya que por medio de este se desarrollan las actividades económicas. Las redes de transporte tienen la capacidad de incidir en la forma, la cohesión, los límites, la conexión e interacción </w:t>
+        <w:t xml:space="preserve">La distribución espacial viene a jugar un papel importante en el transporte público, ya que por medio de este se desarrollan las actividades económicas. Las redes de transporte tienen la capacidad de incidir en la forma, la cohesión, los límites, la conexión e interacción (flujos) de un territorio, por lo tanto, el problema de la distribución espacial es aplicable a los desequilibrios en las mismas, que por sus características específicas es </w:t>
       </w:r>
       <w:r>
         <w:rPr>
@@ -760,7 +674,7 @@
           <w:sz w:val="18"/>
         </w:rPr>
         <w:lastRenderedPageBreak/>
-        <w:t>(flujos) de un territorio, por lo tanto, el problema de la distribución espacial es aplicable a los desequilibrios en las mismas, que por sus características específicas es posible estudiarlas desde de la Teoría de Grafos y los Sistemas de Información Geográfica. Gracias a la fuerte capacidad analítica y de abstracción de datos por medio de los elementos antes mencionados conjugan ambos enfoques, con resultados de sencilla interpretación y con posibilidades de aplicación en el ámbito de la planificación y políticas de intervención territorial.</w:t>
+        <w:t>posible estudiarlas desde de la Teoría de Grafos y los Sistemas de Información Geográfica. Gracias a la fuerte capacidad analítica y de abstracción de datos por medio de los elementos antes mencionados conjugan ambos enfoques, con resultados de sencilla interpretación y con posibilidades de aplicación en el ámbito de la planificación y políticas de intervención territorial.</w:t>
       </w:r>
     </w:p>
     <w:p>
@@ -1000,21 +914,14 @@
           <w:rFonts w:ascii="Arial" w:hAnsi="Arial" w:cs="Arial"/>
           <w:sz w:val="18"/>
         </w:rPr>
-        <w:t xml:space="preserve">l conjunto de datos que se pueden obtener mediante los sistemas de información geográfica, resultan los medios ideales para el análisis espacial de redes de transporte, permitiendo la consulta de la red vial, el </w:t>
-      </w:r>
-      <w:r>
-        <w:rPr>
-          <w:rFonts w:ascii="Arial" w:hAnsi="Arial" w:cs="Arial"/>
-          <w:sz w:val="18"/>
-        </w:rPr>
-        <w:t>cálculo</w:t>
-      </w:r>
-      <w:r>
-        <w:rPr>
-          <w:rFonts w:ascii="Arial" w:hAnsi="Arial" w:cs="Arial"/>
-          <w:sz w:val="18"/>
-        </w:rPr>
-        <w:t xml:space="preserve"> de las propiedades de la red y la gestión y control del tráfico, por lo que la implementación de estos sismas ofrecen una variedad de ventajas:</w:t>
+        <w:t xml:space="preserve">l conjunto de datos que se pueden obtener mediante los sistemas de información </w:t>
+      </w:r>
+      <w:r>
+        <w:rPr>
+          <w:rFonts w:ascii="Arial" w:hAnsi="Arial" w:cs="Arial"/>
+          <w:sz w:val="18"/>
+        </w:rPr>
+        <w:t>geográfica, resultan los medios ideales para el análisis espacial de redes de transporte, permitiendo la consulta de la red vial, el cálculo de las propiedades de la red y la gestión y control del tráfico, por lo que la implementación de estos sismas ofrecen una variedad de ventajas:</w:t>
       </w:r>
     </w:p>
     <w:p>
@@ -1143,21 +1050,7 @@
           <w:rFonts w:ascii="Arial" w:hAnsi="Arial" w:cs="Arial"/>
           <w:sz w:val="18"/>
         </w:rPr>
-        <w:t xml:space="preserve">El Sistema de Posicionamiento Global (GPS), es un sistema que permite determinar la posición de un objeto en cualquier punto de la tierra con gran precisión. Este sistema </w:t>
-      </w:r>
-      <w:r>
-        <w:rPr>
-          <w:rFonts w:ascii="Arial" w:hAnsi="Arial" w:cs="Arial"/>
-          <w:sz w:val="18"/>
-        </w:rPr>
-        <w:t>está</w:t>
-      </w:r>
-      <w:r>
-        <w:rPr>
-          <w:rFonts w:ascii="Arial" w:hAnsi="Arial" w:cs="Arial"/>
-          <w:sz w:val="18"/>
-        </w:rPr>
-        <w:t xml:space="preserve"> formado por tres segmentos básicos, los cuales son:</w:t>
+        <w:t>El Sistema de Posicionamiento Global (GPS), es un sistema que permite determinar la posición de un objeto en cualquier punto de la tierra con gran precisión. Este sistema está formado por tres segmentos básicos, los cuales son:</w:t>
       </w:r>
     </w:p>
     <w:p>
@@ -1320,29 +1213,7 @@
           <w:rFonts w:ascii="Arial" w:hAnsi="Arial" w:cs="Arial"/>
           <w:sz w:val="18"/>
         </w:rPr>
-        <w:t xml:space="preserve">El objetivo del sistema GPS es calcular la posición de un punto cualquiera en un espacio de coordenadas, por medio del </w:t>
-      </w:r>
-      <w:r>
-        <w:rPr>
-          <w:rFonts w:ascii="Arial" w:hAnsi="Arial" w:cs="Arial"/>
-          <w:sz w:val="18"/>
-        </w:rPr>
-        <w:t>cálculo</w:t>
-      </w:r>
-      <w:r>
-        <w:rPr>
-          <w:rFonts w:ascii="Arial" w:hAnsi="Arial" w:cs="Arial"/>
-          <w:sz w:val="18"/>
-        </w:rPr>
-        <w:t xml:space="preserve"> de las distancias del punto mínimo de tres satélites, los cuales su localización es conocida. La distancia entre el usuario y un satélite se mide multiplicando el tiempo de vuelo de la señal emitida desde el satélite por su velocidad de propagación. Para medir el tiempo de vuelo de la señal de radio es </w:t>
-      </w:r>
-      <w:r>
-        <w:rPr>
-          <w:rFonts w:ascii="Arial" w:hAnsi="Arial" w:cs="Arial"/>
-          <w:sz w:val="18"/>
-        </w:rPr>
-        <w:lastRenderedPageBreak/>
-        <w:t>necesario que los relojes de los satélites y de los receptores estén sincronizados, pues deben generar simultáneamente el mismo código.</w:t>
+        <w:t>El objetivo del sistema GPS es calcular la posición de un punto cualquiera en un espacio de coordenadas, por medio del cálculo de las distancias del punto mínimo de tres satélites, los cuales su localización es conocida. La distancia entre el usuario y un satélite se mide multiplicando el tiempo de vuelo de la señal emitida desde el satélite por su velocidad de propagación. Para medir el tiempo de vuelo de la señal de radio es necesario que los relojes de los satélites y de los receptores estén sincronizados, pues deben generar simultáneamente el mismo código.</w:t>
       </w:r>
     </w:p>
     <w:p>
@@ -1477,23 +1348,7 @@
           <w:rFonts w:ascii="Arial" w:hAnsi="Arial" w:cs="Arial"/>
           <w:sz w:val="18"/>
         </w:rPr>
-        <w:t xml:space="preserve"> se incorporan sistemas DGPS (</w:t>
-      </w:r>
-      <w:proofErr w:type="spellStart"/>
-      <w:r>
-        <w:rPr>
-          <w:rFonts w:ascii="Arial" w:hAnsi="Arial" w:cs="Arial"/>
-          <w:sz w:val="18"/>
-        </w:rPr>
-        <w:t>Differential</w:t>
-      </w:r>
-      <w:proofErr w:type="spellEnd"/>
-      <w:r>
-        <w:rPr>
-          <w:rFonts w:ascii="Arial" w:hAnsi="Arial" w:cs="Arial"/>
-          <w:sz w:val="18"/>
-        </w:rPr>
-        <w:t xml:space="preserve"> GPS) como ayuda en barcos para maniobrar de forma precisa en zonas de intenso tráfico, en vehículos autónomos terrestres que realizan su actividad en entornos abiertos en tareas repetitivas, de vigilancia en medios hostiles (fuego, granadas, contaminación de cualquier tipo) y en todos aquellos móviles que realizan transporte de carga, tanto en agricultura como en minería o construcción.</w:t>
+        <w:t xml:space="preserve"> se incorporan sistemas DGPS (Differential GPS) como ayuda en barcos para maniobrar de forma precisa en zonas de intenso tráfico, en vehículos autónomos terrestres que realizan su actividad en entornos abiertos en tareas repetitivas, de vigilancia en medios hostiles (fuego, granadas, contaminación de cualquier tipo) y en todos aquellos móviles que realizan transporte de carga, tanto en agricultura como en minería o construcción.</w:t>
       </w:r>
     </w:p>
     <w:p>
@@ -1513,20 +1368,30 @@
         <w:spacing w:line="276" w:lineRule="auto"/>
       </w:pPr>
       <w:r>
-        <w:t>NOMBRES DE LOS INTEGRANTES Y SUS E-MAIL</w:t>
-      </w:r>
-    </w:p>
+        <w:t>APLICACIÓN WEB MOVIL ADAPTABLE</w:t>
+      </w:r>
+    </w:p>
+    <w:p/>
     <w:p>
       <w:pPr>
         <w:pStyle w:val="Textoindependiente2"/>
         <w:spacing w:line="276" w:lineRule="auto"/>
-        <w:ind w:left="360"/>
-        <w:jc w:val="both"/>
-        <w:rPr>
-          <w:rFonts w:ascii="Arial" w:hAnsi="Arial" w:cs="Arial"/>
-          <w:sz w:val="18"/>
-        </w:rPr>
-      </w:pPr>
+        <w:ind w:firstLine="425"/>
+        <w:jc w:val="both"/>
+        <w:rPr>
+          <w:rFonts w:ascii="Arial" w:hAnsi="Arial" w:cs="Arial"/>
+          <w:sz w:val="18"/>
+          <w:lang w:val="es-MX"/>
+        </w:rPr>
+      </w:pPr>
+      <w:r>
+        <w:rPr>
+          <w:rFonts w:ascii="Arial" w:hAnsi="Arial" w:cs="Arial"/>
+          <w:sz w:val="18"/>
+          <w:lang w:val="es-MX"/>
+        </w:rPr>
+        <w:t>Nuestro proyecto se desarrolló para programar una aplicación de escritorio y demostrar el uso de la teoría de grafos en un ambiente geográfico, mostrando diversas localidades y caminos que nos puedan llevar de forma óptima de un punto a otro. Dicho esto, en nuestra realidad es casi imprescindible depender de aplicaciones que faciliten nuestra vida cotidiana y agilicen nuestras labores o responsabilidades a lo largo del día, e independientemente del momento y lugar podamos tener a la mano cualquier dispositivo que nos asista en nuestros quehaceres, por lo cual sería conveniente desarrollar una aplicación que tuviera acceso web y que sea para dispositivos móviles y no solo de escritorio, los cuales en la actualidad pueden estar para nosotros a la orden del día a día.</w:t>
+      </w:r>
     </w:p>
     <w:p>
       <w:pPr>
@@ -1540,71 +1405,34 @@
           <w:lang w:val="es-MX"/>
         </w:rPr>
       </w:pPr>
-      <w:r>
+    </w:p>
+    <w:p>
+      <w:pPr>
+        <w:pStyle w:val="Textoindependiente2"/>
+        <w:spacing w:line="276" w:lineRule="auto"/>
+        <w:ind w:firstLine="425"/>
+        <w:jc w:val="both"/>
         <w:rPr>
           <w:rFonts w:ascii="Arial" w:hAnsi="Arial" w:cs="Arial"/>
           <w:sz w:val="18"/>
           <w:lang w:val="es-MX"/>
         </w:rPr>
-        <w:t xml:space="preserve">Los nombres de los participantes deberán estar centrados bajo el título Arial de </w:t>
-      </w:r>
-      <w:smartTag w:uri="urn:schemas-microsoft-com:office:smarttags" w:element="metricconverter">
-        <w:smartTagPr>
-          <w:attr w:name="ProductID" w:val="11 pts"/>
-        </w:smartTagPr>
-        <w:r>
-          <w:rPr>
-            <w:rFonts w:ascii="Arial" w:hAnsi="Arial" w:cs="Arial"/>
-            <w:sz w:val="18"/>
-            <w:lang w:val="es-MX"/>
-          </w:rPr>
-          <w:t xml:space="preserve">11 </w:t>
-        </w:r>
-        <w:r>
-          <w:rPr>
-            <w:rFonts w:ascii="Arial" w:hAnsi="Arial" w:cs="Arial"/>
-            <w:sz w:val="18"/>
-            <w:lang w:val="es-MX"/>
-          </w:rPr>
-          <w:t>Pts</w:t>
-        </w:r>
-      </w:smartTag>
+      </w:pPr>
       <w:r>
         <w:rPr>
           <w:rFonts w:ascii="Arial" w:hAnsi="Arial" w:cs="Arial"/>
           <w:sz w:val="18"/>
           <w:lang w:val="es-MX"/>
         </w:rPr>
-        <w:t xml:space="preserve">. Los correos electrónicos  se centrarán debajo de los nombres, en Arial de </w:t>
-      </w:r>
-      <w:smartTag w:uri="urn:schemas-microsoft-com:office:smarttags" w:element="metricconverter">
-        <w:smartTagPr>
-          <w:attr w:name="ProductID" w:val="10 Pts"/>
-        </w:smartTagPr>
-        <w:r>
-          <w:rPr>
-            <w:rFonts w:ascii="Arial" w:hAnsi="Arial" w:cs="Arial"/>
-            <w:sz w:val="18"/>
-            <w:lang w:val="es-MX"/>
-          </w:rPr>
-          <w:t xml:space="preserve">10 </w:t>
-        </w:r>
-        <w:r>
-          <w:rPr>
-            <w:rFonts w:ascii="Arial" w:hAnsi="Arial" w:cs="Arial"/>
-            <w:sz w:val="18"/>
-            <w:lang w:val="es-MX"/>
-          </w:rPr>
-          <w:t>Pts</w:t>
-        </w:r>
-      </w:smartTag>
+        <w:t xml:space="preserve">El desarrollo de aplicaciones web con las tecnologías estándar ya conocidas (HTML, CSS y JavaScript) cuentan con características que nos </w:t>
+      </w:r>
       <w:r>
         <w:rPr>
           <w:rFonts w:ascii="Arial" w:hAnsi="Arial" w:cs="Arial"/>
           <w:sz w:val="18"/>
           <w:lang w:val="es-MX"/>
         </w:rPr>
-        <w:t>., (quitar el hipervínculo). En seguida de la información de los participantes dejar dos espacios en blanco antes de texto principal.</w:t>
+        <w:t>favorecen casi en cualquier situación: no necesitan adecuarse a ningún entorno operativo, son independientes de la plataforma y su puesta en marcha es rápida y sencilla.</w:t>
       </w:r>
     </w:p>
     <w:p>
@@ -1626,11 +1454,136 @@
         <w:spacing w:line="276" w:lineRule="auto"/>
         <w:ind w:firstLine="425"/>
         <w:jc w:val="both"/>
+        <w:rPr>
+          <w:rFonts w:ascii="Arial" w:hAnsi="Arial" w:cs="Arial"/>
+          <w:sz w:val="18"/>
+          <w:lang w:val="es-MX"/>
+        </w:rPr>
+      </w:pPr>
+      <w:r>
+        <w:rPr>
+          <w:rFonts w:ascii="Arial" w:hAnsi="Arial" w:cs="Arial"/>
+          <w:sz w:val="18"/>
+          <w:lang w:val="es-MX"/>
+        </w:rPr>
+        <w:t>Por otra parte, debido a la inestabilidad de las conexiones a internet, la interacción cliente-servidor es bastante lenta y no para muchos usuarios viene a ser una opción muy atractiva, ya que se encuentran en dispositivos en los que no están acostumbrados o no son aplicaciones móviles nativas, lo que implica tener que acceder a un navegador para hacer uso de la aplicación. De igual forma, que la aplicación sea solamente web, implicaría que solo pueda funcionar si esta dispone de conexión a internet para su funcionamiento.</w:t>
+      </w:r>
+    </w:p>
+    <w:p>
+      <w:pPr>
+        <w:pStyle w:val="Textoindependiente2"/>
+        <w:spacing w:line="276" w:lineRule="auto"/>
+        <w:ind w:firstLine="425"/>
+        <w:jc w:val="both"/>
+        <w:rPr>
+          <w:rFonts w:ascii="Arial" w:hAnsi="Arial" w:cs="Arial"/>
+          <w:sz w:val="18"/>
+          <w:lang w:val="es-MX"/>
+        </w:rPr>
+      </w:pPr>
+    </w:p>
+    <w:p>
+      <w:pPr>
+        <w:pStyle w:val="Textoindependiente2"/>
+        <w:spacing w:line="276" w:lineRule="auto"/>
+        <w:ind w:firstLine="425"/>
+        <w:jc w:val="both"/>
+        <w:rPr>
+          <w:rFonts w:ascii="Arial" w:hAnsi="Arial" w:cs="Arial"/>
+          <w:sz w:val="18"/>
+          <w:lang w:val="es-MX"/>
+        </w:rPr>
+      </w:pPr>
+      <w:r>
+        <w:rPr>
+          <w:rFonts w:ascii="Arial" w:hAnsi="Arial" w:cs="Arial"/>
+          <w:sz w:val="18"/>
+          <w:lang w:val="es-MX"/>
+        </w:rPr>
+        <w:t>El proceso de desarrollo de una aplicación web móvil debe contemplar una serie de características inherentes al entorno de ejecución, por lo que es fundamental que el acceso a la aplicación sea adaptable al dispositivo en el que sea utilizada, por lo que los diseños que ya se hayan realizado en una computadora de escritorio, no pueden ser los mismos que se vayan a utilizar en un dispositivo móvil, ya que este no va a tener la misma capacidad en cuanto a amplitud para mostrar todo lo que mostraba en el dispositivo de escritorio. Con esto en cuenta, surge la necesidad de desarrollar diseños distintos, que puedan mostrar con claridad y comodidad al usuario la capacidad o alcance de la aplicación, aprovechando cada uno de los servicios que pueda ofrecer en ambos dispositivos.</w:t>
+      </w:r>
+    </w:p>
+    <w:p>
+      <w:pPr>
+        <w:pStyle w:val="Textoindependiente2"/>
+        <w:spacing w:line="276" w:lineRule="auto"/>
+        <w:ind w:firstLine="425"/>
+        <w:jc w:val="both"/>
+        <w:rPr>
+          <w:rFonts w:ascii="Arial" w:hAnsi="Arial" w:cs="Arial"/>
+          <w:sz w:val="18"/>
+          <w:lang w:val="es-MX"/>
+        </w:rPr>
+      </w:pPr>
+    </w:p>
+    <w:p>
+      <w:pPr>
+        <w:pStyle w:val="Textoindependiente2"/>
+        <w:spacing w:line="276" w:lineRule="auto"/>
+        <w:ind w:firstLine="425"/>
+        <w:jc w:val="both"/>
+        <w:rPr>
+          <w:rFonts w:ascii="Arial" w:hAnsi="Arial" w:cs="Arial"/>
+          <w:sz w:val="18"/>
+          <w:lang w:val="es-MX"/>
+        </w:rPr>
+      </w:pPr>
+      <w:r>
+        <w:rPr>
+          <w:rFonts w:ascii="Arial" w:hAnsi="Arial" w:cs="Arial"/>
+          <w:sz w:val="18"/>
+          <w:lang w:val="es-MX"/>
+        </w:rPr>
+        <w:t>Teniendo esto en cuenta, la interfaz a desarrollar debe acoplarse a cualquier dispositivo, para poder explotar todos los servicios que la aplicación ofrece y complacer las necesidades del cliente, por lo que se formula dos opciones para el desarrollo de aplicaciones en un entorno que sea adaptable tanto en escritorio como dispositivos móviles:</w:t>
+      </w:r>
+    </w:p>
+    <w:p>
+      <w:pPr>
+        <w:pStyle w:val="Textoindependiente2"/>
+        <w:numPr>
+          <w:ilvl w:val="0"/>
+          <w:numId w:val="19"/>
+        </w:numPr>
+        <w:spacing w:line="276" w:lineRule="auto"/>
+        <w:jc w:val="both"/>
+        <w:rPr>
+          <w:rFonts w:ascii="Arial" w:hAnsi="Arial" w:cs="Arial"/>
+          <w:sz w:val="18"/>
+          <w:lang w:val="es-MX"/>
+        </w:rPr>
+      </w:pPr>
+      <w:r>
         <w:rPr>
           <w:rFonts w:ascii="Arial" w:hAnsi="Arial" w:cs="Arial"/>
           <w:b/>
           <w:bCs/>
           <w:sz w:val="18"/>
+          <w:lang w:val="es-MX"/>
+        </w:rPr>
+        <w:t xml:space="preserve">Aplicación Web con Diseño Adaptable: </w:t>
+      </w:r>
+      <w:r>
+        <w:rPr>
+          <w:rFonts w:ascii="Arial" w:hAnsi="Arial" w:cs="Arial"/>
+          <w:sz w:val="18"/>
+          <w:lang w:val="es-MX"/>
+        </w:rPr>
+        <w:t>Mediante un Diseño Adaptable todos los elementos de la web se reajustan en ancho y altura adaptándose al tamaño de la pantalla. Incluso es posible ocultar secciones cuando se accede desde un dispositivo móvil.</w:t>
+      </w:r>
+    </w:p>
+    <w:p>
+      <w:pPr>
+        <w:pStyle w:val="Textoindependiente2"/>
+        <w:numPr>
+          <w:ilvl w:val="0"/>
+          <w:numId w:val="19"/>
+        </w:numPr>
+        <w:spacing w:line="276" w:lineRule="auto"/>
+        <w:jc w:val="both"/>
+        <w:rPr>
+          <w:rFonts w:ascii="Arial" w:hAnsi="Arial" w:cs="Arial"/>
+          <w:sz w:val="18"/>
+          <w:lang w:val="es-MX"/>
         </w:rPr>
       </w:pPr>
       <w:r>
@@ -1639,18 +1592,251 @@
           <w:b/>
           <w:bCs/>
           <w:sz w:val="18"/>
-        </w:rPr>
-        <w:t>Nota: Inicie con su(s) nombre(s) de pila seguido de sus apellidos.</w:t>
+          <w:lang w:val="es-MX"/>
+        </w:rPr>
+        <w:t>Aplicaciones Híbridas:</w:t>
+      </w:r>
+      <w:r>
+        <w:rPr>
+          <w:rFonts w:ascii="Arial" w:hAnsi="Arial" w:cs="Arial"/>
+          <w:sz w:val="18"/>
+          <w:lang w:val="es-MX"/>
+        </w:rPr>
+        <w:t xml:space="preserve"> Las aplicaciones híbridas utilizan tecnologías web, pero no son ejecutadas por un navegador. En su lugar, se ejecutan en un contenedor web, como parte de una aplicación nativa, la cual está instalada en el dispositivo móvil. Desde una aplicación híbrida es posible acceder a las capacidades del dispositivo, a través de diversas API.</w:t>
       </w:r>
     </w:p>
     <w:p>
       <w:pPr>
         <w:pStyle w:val="Textoindependiente2"/>
-        <w:ind w:firstLine="425"/>
-        <w:jc w:val="both"/>
-        <w:rPr>
-          <w:rFonts w:ascii="Arial" w:hAnsi="Arial" w:cs="Arial"/>
-          <w:sz w:val="18"/>
+        <w:spacing w:line="276" w:lineRule="auto"/>
+        <w:jc w:val="both"/>
+        <w:rPr>
+          <w:rFonts w:ascii="Arial" w:hAnsi="Arial" w:cs="Arial"/>
+          <w:b/>
+          <w:bCs/>
+          <w:sz w:val="18"/>
+          <w:lang w:val="es-MX"/>
+        </w:rPr>
+      </w:pPr>
+    </w:p>
+    <w:p>
+      <w:pPr>
+        <w:pStyle w:val="Ttulo1"/>
+      </w:pPr>
+      <w:r>
+        <w:lastRenderedPageBreak/>
+        <w:t>CONCLUSIÓN</w:t>
+      </w:r>
+    </w:p>
+    <w:p>
+      <w:pPr>
+        <w:rPr>
+          <w:rFonts w:ascii="Arial" w:hAnsi="Arial" w:cs="Arial"/>
+        </w:rPr>
+      </w:pPr>
+    </w:p>
+    <w:p>
+      <w:pPr>
+        <w:spacing w:line="276" w:lineRule="auto"/>
+        <w:ind w:firstLine="284"/>
+        <w:jc w:val="both"/>
+        <w:rPr>
+          <w:rFonts w:ascii="Arial" w:hAnsi="Arial" w:cs="Arial"/>
+          <w:sz w:val="18"/>
+          <w:szCs w:val="18"/>
+        </w:rPr>
+      </w:pPr>
+      <w:r>
+        <w:rPr>
+          <w:rFonts w:ascii="Arial" w:hAnsi="Arial" w:cs="Arial"/>
+          <w:sz w:val="18"/>
+          <w:szCs w:val="18"/>
+        </w:rPr>
+        <w:t>Gracias a la investigación realizada, se pudo profundizar de forma conceptual todas aquellas posibilidades de desarrollo que nos pueden brindar las diferentes tecnologías que están actualmente en el mercado.</w:t>
+      </w:r>
+      <w:r>
+        <w:rPr>
+          <w:rFonts w:ascii="Arial" w:hAnsi="Arial" w:cs="Arial"/>
+          <w:sz w:val="18"/>
+          <w:szCs w:val="18"/>
+        </w:rPr>
+        <w:t xml:space="preserve"> </w:t>
+      </w:r>
+    </w:p>
+    <w:p>
+      <w:pPr>
+        <w:spacing w:line="276" w:lineRule="auto"/>
+        <w:jc w:val="both"/>
+        <w:rPr>
+          <w:rFonts w:ascii="Arial" w:hAnsi="Arial" w:cs="Arial"/>
+          <w:sz w:val="18"/>
+          <w:szCs w:val="18"/>
+        </w:rPr>
+      </w:pPr>
+    </w:p>
+    <w:p>
+      <w:pPr>
+        <w:spacing w:line="276" w:lineRule="auto"/>
+        <w:ind w:firstLine="284"/>
+        <w:jc w:val="both"/>
+        <w:rPr>
+          <w:rFonts w:ascii="Arial" w:hAnsi="Arial" w:cs="Arial"/>
+          <w:sz w:val="18"/>
+          <w:szCs w:val="18"/>
+        </w:rPr>
+      </w:pPr>
+      <w:r>
+        <w:rPr>
+          <w:rFonts w:ascii="Arial" w:hAnsi="Arial" w:cs="Arial"/>
+          <w:sz w:val="18"/>
+          <w:szCs w:val="18"/>
+        </w:rPr>
+        <w:t>Se vio la importancia de los sistemas de información geográfica y de la diversidad de datos que estos ofrecen, los cuales no solo se limitan a la ubicación, si no que gracias al entorno geográfico que se estudie, se pueden desarrollar diversas ideas para la solución de necesidades que se presentan en este campo.</w:t>
+      </w:r>
+    </w:p>
+    <w:p>
+      <w:pPr>
+        <w:spacing w:line="276" w:lineRule="auto"/>
+        <w:jc w:val="both"/>
+        <w:rPr>
+          <w:rFonts w:ascii="Arial" w:hAnsi="Arial" w:cs="Arial"/>
+          <w:sz w:val="18"/>
+          <w:szCs w:val="18"/>
+        </w:rPr>
+      </w:pPr>
+    </w:p>
+    <w:p>
+      <w:pPr>
+        <w:spacing w:line="276" w:lineRule="auto"/>
+        <w:ind w:firstLine="284"/>
+        <w:jc w:val="both"/>
+        <w:rPr>
+          <w:rFonts w:ascii="Arial" w:hAnsi="Arial" w:cs="Arial"/>
+          <w:sz w:val="18"/>
+          <w:szCs w:val="18"/>
+        </w:rPr>
+      </w:pPr>
+      <w:r>
+        <w:rPr>
+          <w:rFonts w:ascii="Arial" w:hAnsi="Arial" w:cs="Arial"/>
+          <w:sz w:val="18"/>
+          <w:szCs w:val="18"/>
+        </w:rPr>
+        <w:t xml:space="preserve">Otro aporte importante es el uso del rastreo GPS, en conjunto </w:t>
+      </w:r>
+      <w:r>
+        <w:rPr>
+          <w:rFonts w:ascii="Arial" w:hAnsi="Arial" w:cs="Arial"/>
+          <w:sz w:val="18"/>
+          <w:szCs w:val="18"/>
+        </w:rPr>
+        <w:t>con los sistemas de información geográfica y de diversidad de usos, tanto cotidianos, como militares que nos pueden ofrecer y nos benefician para simplificar el día a día.</w:t>
+      </w:r>
+    </w:p>
+    <w:p>
+      <w:pPr>
+        <w:spacing w:line="276" w:lineRule="auto"/>
+        <w:jc w:val="both"/>
+        <w:rPr>
+          <w:rFonts w:ascii="Arial" w:hAnsi="Arial" w:cs="Arial"/>
+          <w:sz w:val="18"/>
+          <w:szCs w:val="18"/>
+        </w:rPr>
+      </w:pPr>
+    </w:p>
+    <w:p>
+      <w:pPr>
+        <w:spacing w:line="276" w:lineRule="auto"/>
+        <w:ind w:firstLine="227"/>
+        <w:jc w:val="both"/>
+        <w:rPr>
+          <w:rFonts w:ascii="Arial" w:hAnsi="Arial" w:cs="Arial"/>
+          <w:sz w:val="18"/>
+          <w:szCs w:val="18"/>
+        </w:rPr>
+      </w:pPr>
+      <w:r>
+        <w:rPr>
+          <w:rFonts w:ascii="Arial" w:hAnsi="Arial" w:cs="Arial"/>
+          <w:sz w:val="18"/>
+          <w:szCs w:val="18"/>
+        </w:rPr>
+        <w:t xml:space="preserve">Por medio de los avances tecnológicos, </w:t>
+      </w:r>
+      <w:r>
+        <w:rPr>
+          <w:rFonts w:ascii="Arial" w:hAnsi="Arial" w:cs="Arial"/>
+          <w:sz w:val="18"/>
+          <w:szCs w:val="18"/>
+        </w:rPr>
+        <w:t xml:space="preserve">no solo </w:t>
+      </w:r>
+      <w:r>
+        <w:rPr>
+          <w:rFonts w:ascii="Arial" w:hAnsi="Arial" w:cs="Arial"/>
+          <w:sz w:val="18"/>
+          <w:szCs w:val="18"/>
+        </w:rPr>
+        <w:t xml:space="preserve">se pueden desarrollar aplicaciones en entorno de escritorio, </w:t>
+      </w:r>
+      <w:r>
+        <w:rPr>
+          <w:rFonts w:ascii="Arial" w:hAnsi="Arial" w:cs="Arial"/>
+          <w:sz w:val="18"/>
+          <w:szCs w:val="18"/>
+        </w:rPr>
+        <w:t>sino</w:t>
+      </w:r>
+      <w:r>
+        <w:rPr>
+          <w:rFonts w:ascii="Arial" w:hAnsi="Arial" w:cs="Arial"/>
+          <w:sz w:val="18"/>
+          <w:szCs w:val="18"/>
+        </w:rPr>
+        <w:t xml:space="preserve"> </w:t>
+      </w:r>
+      <w:r>
+        <w:rPr>
+          <w:rFonts w:ascii="Arial" w:hAnsi="Arial" w:cs="Arial"/>
+          <w:sz w:val="18"/>
+          <w:szCs w:val="18"/>
+        </w:rPr>
+        <w:t>que,</w:t>
+      </w:r>
+      <w:r>
+        <w:rPr>
+          <w:rFonts w:ascii="Arial" w:hAnsi="Arial" w:cs="Arial"/>
+          <w:sz w:val="18"/>
+          <w:szCs w:val="18"/>
+        </w:rPr>
+        <w:t xml:space="preserve"> además, para complacer las necesidades de la sociedad es necesario que estas estén al alcance de todos, sin importar el lugar en el que se encuentre, pudiendo aprovechar </w:t>
+      </w:r>
+      <w:r>
+        <w:rPr>
+          <w:rFonts w:ascii="Arial" w:hAnsi="Arial" w:cs="Arial"/>
+          <w:sz w:val="18"/>
+          <w:szCs w:val="18"/>
+        </w:rPr>
+        <w:t>todos sus beneficios</w:t>
+      </w:r>
+      <w:r>
+        <w:rPr>
+          <w:rFonts w:ascii="Arial" w:hAnsi="Arial" w:cs="Arial"/>
+          <w:sz w:val="18"/>
+          <w:szCs w:val="18"/>
+        </w:rPr>
+        <w:t xml:space="preserve"> en un móvil, así como en una computadora de escritorio.</w:t>
+      </w:r>
+    </w:p>
+    <w:p>
+      <w:pPr>
+        <w:pStyle w:val="Textoindependiente2"/>
+        <w:spacing w:line="276" w:lineRule="auto"/>
+        <w:jc w:val="both"/>
+        <w:rPr>
+          <w:rFonts w:ascii="Arial" w:hAnsi="Arial" w:cs="Arial"/>
+          <w:sz w:val="18"/>
+          <w:lang w:val="es-MX"/>
         </w:rPr>
       </w:pPr>
     </w:p>
@@ -1729,6 +1915,9 @@
         </w:tabs>
         <w:ind w:left="284" w:hanging="284"/>
         <w:jc w:val="both"/>
+        <w:rPr>
+          <w:lang w:val="es-CR"/>
+        </w:rPr>
       </w:pPr>
       <w:r>
         <w:t>[2]</w:t>
@@ -1740,25 +1929,35 @@
         <w:rPr>
           <w:lang w:val="es-CR"/>
         </w:rPr>
-        <w:t xml:space="preserve">Pozo-Ruz, A., Ribeiro, A., García-Alegre, M. C., García, L., Guinea, D., &amp; Sandoval, F. (2000). Sistema de </w:t>
-      </w:r>
+        <w:t>Pozo-Ruz, A., Ribeiro, A., García-Alegre, M. C., García, L., Guinea, D., &amp; Sandoval, F. (2000). Sistema de posicionamiento global (GPS): Descripción, análisis de errores, aplicaciones y futuro. ETS ingenieros de Telecomunicaciones. Universidad de Málaga.</w:t>
+      </w:r>
+    </w:p>
+    <w:p>
+      <w:pPr>
+        <w:pStyle w:val="Textoindependiente3"/>
+        <w:tabs>
+          <w:tab w:val="left" w:pos="284"/>
+        </w:tabs>
+        <w:ind w:left="284" w:hanging="284"/>
+        <w:jc w:val="both"/>
+      </w:pPr>
       <w:r>
         <w:rPr>
           <w:lang w:val="es-CR"/>
         </w:rPr>
-        <w:t xml:space="preserve">posicionamiento global (GPS): Descripción, análisis de errores, aplicaciones y futuro. ETS ingenieros de Telecomunicaciones. Universidad de </w:t>
+        <w:t>[3]</w:t>
       </w:r>
       <w:r>
         <w:rPr>
           <w:lang w:val="es-CR"/>
         </w:rPr>
-        <w:t>Málaga</w:t>
+        <w:tab/>
       </w:r>
       <w:r>
         <w:rPr>
           <w:lang w:val="es-CR"/>
         </w:rPr>
-        <w:t>.</w:t>
+        <w:t>Delía, L. N. (2017). Desarrollo de aplicaciones móviles multiplataforma (Doctoral dissertation, Facultad de Informática).</w:t>
       </w:r>
     </w:p>
     <w:sectPr>
@@ -1871,7 +2070,7 @@
         </mc:Choice>
         <mc:Fallback>
           <w:pict>
-            <v:line w14:anchorId="5CC1EA3A" id="Line 3" o:spid="_x0000_s1026" style="position:absolute;z-index:251657216;visibility:visible;mso-wrap-style:square;mso-width-percent:0;mso-height-percent:0;mso-wrap-distance-left:9pt;mso-wrap-distance-top:0;mso-wrap-distance-right:9pt;mso-wrap-distance-bottom:0;mso-position-horizontal:absolute;mso-position-horizontal-relative:text;mso-position-vertical:absolute;mso-position-vertical-relative:text;mso-width-percent:0;mso-height-percent:0;mso-width-relative:page;mso-height-relative:page" from="0,7.15pt" to="486pt,7.15pt" o:gfxdata="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" strokeweight="3pt">
+            <v:line w14:anchorId="62C4C455" id="Line 3" o:spid="_x0000_s1026" style="position:absolute;z-index:251657216;visibility:visible;mso-wrap-style:square;mso-width-percent:0;mso-height-percent:0;mso-wrap-distance-left:9pt;mso-wrap-distance-top:0;mso-wrap-distance-right:9pt;mso-wrap-distance-bottom:0;mso-position-horizontal:absolute;mso-position-horizontal-relative:text;mso-position-vertical:absolute;mso-position-vertical-relative:text;mso-width-percent:0;mso-height-percent:0;mso-width-relative:page;mso-height-relative:page" from="0,7.15pt" to="486pt,7.15pt" o:gfxdata="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" strokeweight="3pt">
               <v:stroke linestyle="thickThin"/>
             </v:line>
           </w:pict>
@@ -2030,7 +2229,7 @@
         </mc:Choice>
         <mc:Fallback>
           <w:pict>
-            <v:line w14:anchorId="1B68D450" id="Line 4" o:spid="_x0000_s1026" style="position:absolute;z-index:251694592;visibility:visible;mso-wrap-style:square;mso-width-percent:0;mso-height-percent:0;mso-wrap-distance-left:9pt;mso-wrap-distance-top:0;mso-wrap-distance-right:9pt;mso-wrap-distance-bottom:0;mso-position-horizontal:absolute;mso-position-horizontal-relative:text;mso-position-vertical:absolute;mso-position-vertical-relative:text;mso-width-percent:0;mso-height-percent:0;mso-width-relative:page;mso-height-relative:page" from="0,21.25pt" to="486pt,21.25pt" o:gfxdata="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" strokeweight="3pt">
+            <v:line w14:anchorId="03510F85" id="Line 4" o:spid="_x0000_s1026" style="position:absolute;z-index:251694592;visibility:visible;mso-wrap-style:square;mso-width-percent:0;mso-height-percent:0;mso-wrap-distance-left:9pt;mso-wrap-distance-top:0;mso-wrap-distance-right:9pt;mso-wrap-distance-bottom:0;mso-position-horizontal:absolute;mso-position-horizontal-relative:text;mso-position-vertical:absolute;mso-position-vertical-relative:text;mso-width-percent:0;mso-height-percent:0;mso-width-relative:page;mso-height-relative:page" from="0,21.25pt" to="486pt,21.25pt" o:gfxdata="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" strokeweight="3pt">
               <v:stroke linestyle="thinThick"/>
             </v:line>
           </w:pict>
@@ -4032,6 +4231,119 @@
     </w:lvl>
   </w:abstractNum>
   <w:abstractNum w:abstractNumId="16" w15:restartNumberingAfterBreak="0">
+    <w:nsid w:val="54DF3C85"/>
+    <w:multiLevelType w:val="hybridMultilevel"/>
+    <w:tmpl w:val="D99EFBC0"/>
+    <w:lvl w:ilvl="0" w:tplc="140A0001">
+      <w:start w:val="1"/>
+      <w:numFmt w:val="bullet"/>
+      <w:lvlText w:val=""/>
+      <w:lvlJc w:val="left"/>
+      <w:pPr>
+        <w:ind w:left="720" w:hanging="360"/>
+      </w:pPr>
+      <w:rPr>
+        <w:rFonts w:ascii="Symbol" w:hAnsi="Symbol" w:hint="default"/>
+      </w:rPr>
+    </w:lvl>
+    <w:lvl w:ilvl="1" w:tplc="140A0003" w:tentative="1">
+      <w:start w:val="1"/>
+      <w:numFmt w:val="bullet"/>
+      <w:lvlText w:val="o"/>
+      <w:lvlJc w:val="left"/>
+      <w:pPr>
+        <w:ind w:left="1440" w:hanging="360"/>
+      </w:pPr>
+      <w:rPr>
+        <w:rFonts w:ascii="Courier New" w:hAnsi="Courier New" w:cs="Courier New" w:hint="default"/>
+      </w:rPr>
+    </w:lvl>
+    <w:lvl w:ilvl="2" w:tplc="140A0005" w:tentative="1">
+      <w:start w:val="1"/>
+      <w:numFmt w:val="bullet"/>
+      <w:lvlText w:val=""/>
+      <w:lvlJc w:val="left"/>
+      <w:pPr>
+        <w:ind w:left="2160" w:hanging="360"/>
+      </w:pPr>
+      <w:rPr>
+        <w:rFonts w:ascii="Wingdings" w:hAnsi="Wingdings" w:hint="default"/>
+      </w:rPr>
+    </w:lvl>
+    <w:lvl w:ilvl="3" w:tplc="140A0001" w:tentative="1">
+      <w:start w:val="1"/>
+      <w:numFmt w:val="bullet"/>
+      <w:lvlText w:val=""/>
+      <w:lvlJc w:val="left"/>
+      <w:pPr>
+        <w:ind w:left="2880" w:hanging="360"/>
+      </w:pPr>
+      <w:rPr>
+        <w:rFonts w:ascii="Symbol" w:hAnsi="Symbol" w:hint="default"/>
+      </w:rPr>
+    </w:lvl>
+    <w:lvl w:ilvl="4" w:tplc="140A0003" w:tentative="1">
+      <w:start w:val="1"/>
+      <w:numFmt w:val="bullet"/>
+      <w:lvlText w:val="o"/>
+      <w:lvlJc w:val="left"/>
+      <w:pPr>
+        <w:ind w:left="3600" w:hanging="360"/>
+      </w:pPr>
+      <w:rPr>
+        <w:rFonts w:ascii="Courier New" w:hAnsi="Courier New" w:cs="Courier New" w:hint="default"/>
+      </w:rPr>
+    </w:lvl>
+    <w:lvl w:ilvl="5" w:tplc="140A0005" w:tentative="1">
+      <w:start w:val="1"/>
+      <w:numFmt w:val="bullet"/>
+      <w:lvlText w:val=""/>
+      <w:lvlJc w:val="left"/>
+      <w:pPr>
+        <w:ind w:left="4320" w:hanging="360"/>
+      </w:pPr>
+      <w:rPr>
+        <w:rFonts w:ascii="Wingdings" w:hAnsi="Wingdings" w:hint="default"/>
+      </w:rPr>
+    </w:lvl>
+    <w:lvl w:ilvl="6" w:tplc="140A0001" w:tentative="1">
+      <w:start w:val="1"/>
+      <w:numFmt w:val="bullet"/>
+      <w:lvlText w:val=""/>
+      <w:lvlJc w:val="left"/>
+      <w:pPr>
+        <w:ind w:left="5040" w:hanging="360"/>
+      </w:pPr>
+      <w:rPr>
+        <w:rFonts w:ascii="Symbol" w:hAnsi="Symbol" w:hint="default"/>
+      </w:rPr>
+    </w:lvl>
+    <w:lvl w:ilvl="7" w:tplc="140A0003" w:tentative="1">
+      <w:start w:val="1"/>
+      <w:numFmt w:val="bullet"/>
+      <w:lvlText w:val="o"/>
+      <w:lvlJc w:val="left"/>
+      <w:pPr>
+        <w:ind w:left="5760" w:hanging="360"/>
+      </w:pPr>
+      <w:rPr>
+        <w:rFonts w:ascii="Courier New" w:hAnsi="Courier New" w:cs="Courier New" w:hint="default"/>
+      </w:rPr>
+    </w:lvl>
+    <w:lvl w:ilvl="8" w:tplc="140A0005" w:tentative="1">
+      <w:start w:val="1"/>
+      <w:numFmt w:val="bullet"/>
+      <w:lvlText w:val=""/>
+      <w:lvlJc w:val="left"/>
+      <w:pPr>
+        <w:ind w:left="6480" w:hanging="360"/>
+      </w:pPr>
+      <w:rPr>
+        <w:rFonts w:ascii="Wingdings" w:hAnsi="Wingdings" w:hint="default"/>
+      </w:rPr>
+    </w:lvl>
+  </w:abstractNum>
+  <w:abstractNum w:abstractNumId="17" w15:restartNumberingAfterBreak="0">
     <w:nsid w:val="6D0E6F27"/>
     <w:multiLevelType w:val="hybridMultilevel"/>
     <w:tmpl w:val="EB20C1D4"/>
@@ -4144,7 +4456,7 @@
       </w:rPr>
     </w:lvl>
   </w:abstractNum>
-  <w:abstractNum w:abstractNumId="17" w15:restartNumberingAfterBreak="0">
+  <w:abstractNum w:abstractNumId="18" w15:restartNumberingAfterBreak="0">
     <w:nsid w:val="6DC3293B"/>
     <w:multiLevelType w:val="singleLevel"/>
     <w:tmpl w:val="3A8EC28E"/>
@@ -4198,7 +4510,7 @@
     <w:abstractNumId w:val="11"/>
   </w:num>
   <w:num w:numId="13">
-    <w:abstractNumId w:val="17"/>
+    <w:abstractNumId w:val="18"/>
   </w:num>
   <w:num w:numId="14">
     <w:abstractNumId w:val="5"/>
@@ -4213,6 +4525,9 @@
     <w:abstractNumId w:val="2"/>
   </w:num>
   <w:num w:numId="18">
+    <w:abstractNumId w:val="17"/>
+  </w:num>
+  <w:num w:numId="19">
     <w:abstractNumId w:val="16"/>
   </w:num>
 </w:numbering>
@@ -4374,6 +4689,9 @@
     <w:lsdException w:name="Table Subtle 1" w:semiHidden="1" w:unhideWhenUsed="1"/>
     <w:lsdException w:name="Table Subtle 2" w:semiHidden="1" w:unhideWhenUsed="1"/>
     <w:lsdException w:name="Table Web 1" w:semiHidden="1" w:unhideWhenUsed="1"/>
+    <w:lsdException w:name="Table Web 2" w:semiHidden="1" w:unhideWhenUsed="1"/>
+    <w:lsdException w:name="Table Web 3" w:semiHidden="1" w:unhideWhenUsed="1"/>
+    <w:lsdException w:name="Table Theme" w:semiHidden="1" w:unhideWhenUsed="1"/>
     <w:lsdException w:name="Placeholder Text" w:semiHidden="1" w:uiPriority="99"/>
     <w:lsdException w:name="No Spacing" w:uiPriority="1" w:qFormat="1"/>
     <w:lsdException w:name="Light Shading" w:uiPriority="60"/>

</xml_diff>